<commit_message>
started update item quantity
</commit_message>
<xml_diff>
--- a/server/migrations/Operations.docx
+++ b/server/migrations/Operations.docx
@@ -4,15 +4,9 @@
   <w:body>
     <w:p>
       <w:r>
-        <w:t>Estimate Cost</w:t>
+        <w:t>c0956fb4-1751-4677-a259-ed7ee2623f18</w:t>
       </w:r>
     </w:p>
-    <w:p>
-      <w:r>
-        <w:t>Assembly Cost</w:t>
-      </w:r>
-    </w:p>
-    <w:p/>
     <w:tbl>
       <w:tblPr>
         <w:tblStyle w:val="TableGrid"/>
@@ -103,49 +97,29 @@
                 <w:b/>
                 <w:bCs/>
               </w:rPr>
-              <w:t>Calc estimate cost on query</w:t>
-            </w:r>
-          </w:p>
-          <w:p>
-            <w:pPr>
+              <w:t xml:space="preserve">Store price of item in twice </w:t>
+            </w:r>
+            <w:proofErr w:type="spellStart"/>
+            <w:r>
               <w:rPr>
                 <w:b/>
                 <w:bCs/>
               </w:rPr>
-            </w:pPr>
-            <w:r>
+              <w:t>assembly_items</w:t>
+            </w:r>
+            <w:proofErr w:type="spellEnd"/>
+          </w:p>
+        </w:tc>
+        <w:tc>
+          <w:tcPr>
+            <w:tcW w:w="3598" w:type="dxa"/>
+          </w:tcPr>
+          <w:p>
+            <w:pPr>
               <w:rPr>
                 <w:b/>
                 <w:bCs/>
               </w:rPr>
-              <w:t>Calc</w:t>
-            </w:r>
-            <w:r>
-              <w:rPr>
-                <w:b/>
-                <w:bCs/>
-              </w:rPr>
-              <w:t xml:space="preserve"> assembly cost on </w:t>
-            </w:r>
-            <w:r>
-              <w:rPr>
-                <w:b/>
-                <w:bCs/>
-              </w:rPr>
-              <w:t>query</w:t>
-            </w:r>
-          </w:p>
-        </w:tc>
-        <w:tc>
-          <w:tcPr>
-            <w:tcW w:w="3598" w:type="dxa"/>
-          </w:tcPr>
-          <w:p>
-            <w:pPr>
-              <w:rPr>
-                <w:b/>
-                <w:bCs/>
-              </w:rPr>
             </w:pPr>
           </w:p>
         </w:tc>
@@ -177,84 +151,205 @@
                 <w:sz w:val="16"/>
                 <w:szCs w:val="16"/>
               </w:rPr>
-              <w:t>Start</w:t>
-            </w:r>
-            <w:r>
-              <w:rPr>
-                <w:sz w:val="16"/>
-                <w:szCs w:val="16"/>
-              </w:rPr>
-              <w:t xml:space="preserve"> </w:t>
-            </w:r>
+              <w:t>Insert item</w:t>
+            </w:r>
+          </w:p>
+          <w:p>
+            <w:pPr>
+              <w:rPr>
+                <w:sz w:val="16"/>
+                <w:szCs w:val="16"/>
+              </w:rPr>
+            </w:pPr>
+          </w:p>
+          <w:p>
+            <w:pPr>
+              <w:rPr>
+                <w:sz w:val="16"/>
+                <w:szCs w:val="16"/>
+              </w:rPr>
+            </w:pPr>
+            <w:r>
+              <w:rPr>
+                <w:sz w:val="16"/>
+                <w:szCs w:val="16"/>
+              </w:rPr>
+              <w:t>Select all item in assembly</w:t>
+            </w:r>
+          </w:p>
+          <w:p>
+            <w:pPr>
+              <w:rPr>
+                <w:sz w:val="16"/>
+                <w:szCs w:val="16"/>
+              </w:rPr>
+            </w:pPr>
+          </w:p>
+          <w:p>
+            <w:pPr>
+              <w:rPr>
+                <w:sz w:val="16"/>
+                <w:szCs w:val="16"/>
+              </w:rPr>
+            </w:pPr>
             <w:proofErr w:type="spellStart"/>
             <w:r>
               <w:rPr>
                 <w:sz w:val="16"/>
                 <w:szCs w:val="16"/>
               </w:rPr>
-              <w:t>tx</w:t>
+              <w:t>Recalc</w:t>
             </w:r>
             <w:proofErr w:type="spellEnd"/>
-          </w:p>
-          <w:p>
-            <w:pPr>
-              <w:rPr>
-                <w:sz w:val="16"/>
-                <w:szCs w:val="16"/>
-              </w:rPr>
-            </w:pPr>
-          </w:p>
-          <w:p>
-            <w:pPr>
-              <w:rPr>
-                <w:sz w:val="16"/>
-                <w:szCs w:val="16"/>
-              </w:rPr>
-            </w:pPr>
-            <w:r>
-              <w:rPr>
-                <w:sz w:val="16"/>
-                <w:szCs w:val="16"/>
-              </w:rPr>
-              <w:t>With as. Insert item</w:t>
-            </w:r>
-          </w:p>
-          <w:p>
-            <w:pPr>
-              <w:rPr>
-                <w:sz w:val="16"/>
-                <w:szCs w:val="16"/>
-              </w:rPr>
-            </w:pPr>
-            <w:r>
-              <w:rPr>
-                <w:sz w:val="16"/>
-                <w:szCs w:val="16"/>
-              </w:rPr>
-              <w:t>Select all item in assembly</w:t>
-            </w:r>
-          </w:p>
-          <w:p>
-            <w:pPr>
-              <w:rPr>
-                <w:sz w:val="16"/>
-                <w:szCs w:val="16"/>
-              </w:rPr>
-            </w:pPr>
-          </w:p>
-          <w:p>
-            <w:pPr>
-              <w:rPr>
-                <w:sz w:val="16"/>
-                <w:szCs w:val="16"/>
-              </w:rPr>
-            </w:pPr>
+            <w:r>
+              <w:rPr>
+                <w:sz w:val="16"/>
+                <w:szCs w:val="16"/>
+              </w:rPr>
+              <w:t xml:space="preserve"> cost</w:t>
+            </w:r>
+          </w:p>
+          <w:p>
+            <w:pPr>
+              <w:rPr>
+                <w:sz w:val="16"/>
+                <w:szCs w:val="16"/>
+              </w:rPr>
+            </w:pPr>
+          </w:p>
+          <w:p>
+            <w:pPr>
+              <w:rPr>
+                <w:sz w:val="16"/>
+                <w:szCs w:val="16"/>
+              </w:rPr>
+            </w:pPr>
+            <w:r>
+              <w:rPr>
+                <w:sz w:val="16"/>
+                <w:szCs w:val="16"/>
+              </w:rPr>
+              <w:t>Update assembly cost. Return assembly</w:t>
+            </w:r>
+          </w:p>
+          <w:p>
+            <w:pPr>
+              <w:rPr>
+                <w:sz w:val="16"/>
+                <w:szCs w:val="16"/>
+              </w:rPr>
+            </w:pPr>
+          </w:p>
+          <w:p>
+            <w:pPr>
+              <w:rPr>
+                <w:sz w:val="16"/>
+                <w:szCs w:val="16"/>
+              </w:rPr>
+            </w:pPr>
+            <w:r>
+              <w:rPr>
+                <w:sz w:val="16"/>
+                <w:szCs w:val="16"/>
+              </w:rPr>
+              <w:t xml:space="preserve">Update </w:t>
+            </w:r>
             <w:proofErr w:type="spellStart"/>
             <w:r>
               <w:rPr>
                 <w:sz w:val="16"/>
                 <w:szCs w:val="16"/>
               </w:rPr>
+              <w:t>meilisearch</w:t>
+            </w:r>
+            <w:proofErr w:type="spellEnd"/>
+          </w:p>
+        </w:tc>
+        <w:tc>
+          <w:tcPr>
+            <w:tcW w:w="3598" w:type="dxa"/>
+          </w:tcPr>
+          <w:p>
+            <w:pPr>
+              <w:rPr>
+                <w:sz w:val="16"/>
+                <w:szCs w:val="16"/>
+              </w:rPr>
+            </w:pPr>
+            <w:r>
+              <w:rPr>
+                <w:sz w:val="16"/>
+                <w:szCs w:val="16"/>
+              </w:rPr>
+              <w:t xml:space="preserve">With as, select </w:t>
+            </w:r>
+            <w:r>
+              <w:rPr>
+                <w:sz w:val="16"/>
+                <w:szCs w:val="16"/>
+              </w:rPr>
+              <w:t>cost from item</w:t>
+            </w:r>
+          </w:p>
+          <w:p>
+            <w:pPr>
+              <w:rPr>
+                <w:sz w:val="16"/>
+                <w:szCs w:val="16"/>
+              </w:rPr>
+            </w:pPr>
+            <w:r>
+              <w:rPr>
+                <w:sz w:val="16"/>
+                <w:szCs w:val="16"/>
+              </w:rPr>
+              <w:t>Insert into assembly items quantity and cost</w:t>
+            </w:r>
+          </w:p>
+          <w:p>
+            <w:pPr>
+              <w:rPr>
+                <w:sz w:val="16"/>
+                <w:szCs w:val="16"/>
+              </w:rPr>
+            </w:pPr>
+          </w:p>
+          <w:p>
+            <w:pPr>
+              <w:rPr>
+                <w:sz w:val="16"/>
+                <w:szCs w:val="16"/>
+              </w:rPr>
+            </w:pPr>
+            <w:r>
+              <w:rPr>
+                <w:sz w:val="16"/>
+                <w:szCs w:val="16"/>
+              </w:rPr>
+              <w:t xml:space="preserve">Select quantity, cost from assembly </w:t>
+            </w:r>
+          </w:p>
+          <w:p>
+            <w:pPr>
+              <w:rPr>
+                <w:sz w:val="16"/>
+                <w:szCs w:val="16"/>
+              </w:rPr>
+            </w:pPr>
+          </w:p>
+          <w:p>
+            <w:pPr>
+              <w:rPr>
+                <w:sz w:val="16"/>
+                <w:szCs w:val="16"/>
+              </w:rPr>
+            </w:pPr>
+            <w:proofErr w:type="spellStart"/>
+            <w:r>
+              <w:rPr>
+                <w:sz w:val="16"/>
+                <w:szCs w:val="16"/>
+              </w:rPr>
               <w:t>Recalc</w:t>
             </w:r>
             <w:proofErr w:type="spellEnd"/>
@@ -320,51 +415,6 @@
               <w:t>meilisearch</w:t>
             </w:r>
             <w:proofErr w:type="spellEnd"/>
-          </w:p>
-          <w:p>
-            <w:pPr>
-              <w:rPr>
-                <w:sz w:val="16"/>
-                <w:szCs w:val="16"/>
-              </w:rPr>
-            </w:pPr>
-          </w:p>
-          <w:p>
-            <w:pPr>
-              <w:rPr>
-                <w:sz w:val="16"/>
-                <w:szCs w:val="16"/>
-              </w:rPr>
-            </w:pPr>
-            <w:r>
-              <w:rPr>
-                <w:sz w:val="16"/>
-                <w:szCs w:val="16"/>
-              </w:rPr>
-              <w:t xml:space="preserve">Close </w:t>
-            </w:r>
-            <w:proofErr w:type="spellStart"/>
-            <w:r>
-              <w:rPr>
-                <w:sz w:val="16"/>
-                <w:szCs w:val="16"/>
-              </w:rPr>
-              <w:t>tx</w:t>
-            </w:r>
-            <w:proofErr w:type="spellEnd"/>
-          </w:p>
-        </w:tc>
-        <w:tc>
-          <w:tcPr>
-            <w:tcW w:w="3598" w:type="dxa"/>
-          </w:tcPr>
-          <w:p>
-            <w:pPr>
-              <w:rPr>
-                <w:sz w:val="16"/>
-                <w:szCs w:val="16"/>
-              </w:rPr>
-            </w:pPr>
           </w:p>
         </w:tc>
         <w:tc>
@@ -408,14 +458,44 @@
                 <w:sz w:val="16"/>
                 <w:szCs w:val="16"/>
               </w:rPr>
-              <w:t>Start</w:t>
-            </w:r>
-            <w:r>
-              <w:rPr>
-                <w:sz w:val="16"/>
-                <w:szCs w:val="16"/>
-              </w:rPr>
-              <w:t xml:space="preserve"> </w:t>
+              <w:t>Update</w:t>
+            </w:r>
+            <w:r>
+              <w:rPr>
+                <w:sz w:val="16"/>
+                <w:szCs w:val="16"/>
+              </w:rPr>
+              <w:t xml:space="preserve"> item</w:t>
+            </w:r>
+            <w:r>
+              <w:rPr>
+                <w:sz w:val="16"/>
+                <w:szCs w:val="16"/>
+              </w:rPr>
+              <w:t xml:space="preserve"> cost</w:t>
+            </w:r>
+          </w:p>
+          <w:p>
+            <w:pPr>
+              <w:rPr>
+                <w:sz w:val="16"/>
+                <w:szCs w:val="16"/>
+              </w:rPr>
+            </w:pPr>
+          </w:p>
+          <w:p>
+            <w:pPr>
+              <w:rPr>
+                <w:sz w:val="16"/>
+                <w:szCs w:val="16"/>
+              </w:rPr>
+            </w:pPr>
+            <w:r>
+              <w:rPr>
+                <w:sz w:val="16"/>
+                <w:szCs w:val="16"/>
+              </w:rPr>
+              <w:t xml:space="preserve">Select all </w:t>
             </w:r>
             <w:proofErr w:type="spellStart"/>
             <w:r>
@@ -423,60 +503,212 @@
                 <w:sz w:val="16"/>
                 <w:szCs w:val="16"/>
               </w:rPr>
-              <w:t>tx</w:t>
+              <w:t>assembly</w:t>
+            </w:r>
+            <w:r>
+              <w:rPr>
+                <w:sz w:val="16"/>
+                <w:szCs w:val="16"/>
+              </w:rPr>
+              <w:t>_</w:t>
+            </w:r>
+            <w:r>
+              <w:rPr>
+                <w:sz w:val="16"/>
+                <w:szCs w:val="16"/>
+              </w:rPr>
+              <w:t>items</w:t>
             </w:r>
             <w:proofErr w:type="spellEnd"/>
-          </w:p>
-          <w:p>
-            <w:pPr>
-              <w:rPr>
-                <w:sz w:val="16"/>
-                <w:szCs w:val="16"/>
-              </w:rPr>
-            </w:pPr>
-          </w:p>
-          <w:p>
-            <w:pPr>
-              <w:rPr>
-                <w:sz w:val="16"/>
-                <w:szCs w:val="16"/>
-              </w:rPr>
-            </w:pPr>
-            <w:r>
-              <w:rPr>
-                <w:sz w:val="16"/>
-                <w:szCs w:val="16"/>
-              </w:rPr>
-              <w:t xml:space="preserve">With as. </w:t>
-            </w:r>
-            <w:r>
-              <w:rPr>
-                <w:sz w:val="16"/>
-                <w:szCs w:val="16"/>
-              </w:rPr>
-              <w:t>Update</w:t>
-            </w:r>
-            <w:r>
-              <w:rPr>
-                <w:sz w:val="16"/>
-                <w:szCs w:val="16"/>
-              </w:rPr>
-              <w:t xml:space="preserve"> item</w:t>
-            </w:r>
-          </w:p>
-          <w:p>
-            <w:pPr>
-              <w:rPr>
-                <w:sz w:val="16"/>
-                <w:szCs w:val="16"/>
-              </w:rPr>
-            </w:pPr>
-            <w:r>
-              <w:rPr>
-                <w:sz w:val="16"/>
-                <w:szCs w:val="16"/>
-              </w:rPr>
-              <w:t xml:space="preserve">With as Select all assembly </w:t>
+            <w:r>
+              <w:rPr>
+                <w:sz w:val="16"/>
+                <w:szCs w:val="16"/>
+              </w:rPr>
+              <w:t xml:space="preserve"> where </w:t>
+            </w:r>
+            <w:proofErr w:type="spellStart"/>
+            <w:r>
+              <w:rPr>
+                <w:sz w:val="16"/>
+                <w:szCs w:val="16"/>
+              </w:rPr>
+              <w:t>item_id</w:t>
+            </w:r>
+            <w:proofErr w:type="spellEnd"/>
+            <w:r>
+              <w:rPr>
+                <w:sz w:val="16"/>
+                <w:szCs w:val="16"/>
+              </w:rPr>
+              <w:t xml:space="preserve"> =</w:t>
+            </w:r>
+          </w:p>
+          <w:p>
+            <w:pPr>
+              <w:rPr>
+                <w:sz w:val="16"/>
+                <w:szCs w:val="16"/>
+              </w:rPr>
+            </w:pPr>
+          </w:p>
+          <w:p>
+            <w:pPr>
+              <w:rPr>
+                <w:sz w:val="16"/>
+                <w:szCs w:val="16"/>
+              </w:rPr>
+            </w:pPr>
+            <w:r>
+              <w:rPr>
+                <w:sz w:val="16"/>
+                <w:szCs w:val="16"/>
+              </w:rPr>
+              <w:t xml:space="preserve">Group by assembly </w:t>
+            </w:r>
+          </w:p>
+          <w:p>
+            <w:pPr>
+              <w:rPr>
+                <w:sz w:val="16"/>
+                <w:szCs w:val="16"/>
+              </w:rPr>
+            </w:pPr>
+            <w:r>
+              <w:rPr>
+                <w:sz w:val="16"/>
+                <w:szCs w:val="16"/>
+              </w:rPr>
+              <w:t>Calculate cost</w:t>
+            </w:r>
+          </w:p>
+          <w:p>
+            <w:pPr>
+              <w:rPr>
+                <w:sz w:val="16"/>
+                <w:szCs w:val="16"/>
+              </w:rPr>
+            </w:pPr>
+          </w:p>
+          <w:p>
+            <w:pPr>
+              <w:rPr>
+                <w:sz w:val="16"/>
+                <w:szCs w:val="16"/>
+              </w:rPr>
+            </w:pPr>
+            <w:r>
+              <w:rPr>
+                <w:sz w:val="16"/>
+                <w:szCs w:val="16"/>
+              </w:rPr>
+              <w:t>Update each assembly</w:t>
+            </w:r>
+          </w:p>
+          <w:p>
+            <w:pPr>
+              <w:rPr>
+                <w:sz w:val="16"/>
+                <w:szCs w:val="16"/>
+              </w:rPr>
+            </w:pPr>
+          </w:p>
+          <w:p>
+            <w:pPr>
+              <w:rPr>
+                <w:sz w:val="16"/>
+                <w:szCs w:val="16"/>
+              </w:rPr>
+            </w:pPr>
+            <w:r>
+              <w:rPr>
+                <w:sz w:val="16"/>
+                <w:szCs w:val="16"/>
+              </w:rPr>
+              <w:t xml:space="preserve">Batch update </w:t>
+            </w:r>
+            <w:proofErr w:type="spellStart"/>
+            <w:r>
+              <w:rPr>
+                <w:sz w:val="16"/>
+                <w:szCs w:val="16"/>
+              </w:rPr>
+              <w:t>meilisearch</w:t>
+            </w:r>
+            <w:proofErr w:type="spellEnd"/>
+          </w:p>
+          <w:p>
+            <w:pPr>
+              <w:rPr>
+                <w:sz w:val="16"/>
+                <w:szCs w:val="16"/>
+              </w:rPr>
+            </w:pPr>
+          </w:p>
+        </w:tc>
+        <w:tc>
+          <w:tcPr>
+            <w:tcW w:w="3598" w:type="dxa"/>
+          </w:tcPr>
+          <w:p>
+            <w:pPr>
+              <w:rPr>
+                <w:sz w:val="16"/>
+                <w:szCs w:val="16"/>
+              </w:rPr>
+            </w:pPr>
+            <w:r>
+              <w:rPr>
+                <w:sz w:val="16"/>
+                <w:szCs w:val="16"/>
+              </w:rPr>
+              <w:t>Update item cost</w:t>
+            </w:r>
+          </w:p>
+          <w:p>
+            <w:pPr>
+              <w:rPr>
+                <w:sz w:val="16"/>
+                <w:szCs w:val="16"/>
+              </w:rPr>
+            </w:pPr>
+            <w:r>
+              <w:rPr>
+                <w:sz w:val="16"/>
+                <w:szCs w:val="16"/>
+              </w:rPr>
+              <w:t xml:space="preserve">Update </w:t>
+            </w:r>
+            <w:proofErr w:type="spellStart"/>
+            <w:r>
+              <w:rPr>
+                <w:sz w:val="16"/>
+                <w:szCs w:val="16"/>
+              </w:rPr>
+              <w:t>assembly_item</w:t>
+            </w:r>
+            <w:proofErr w:type="spellEnd"/>
+            <w:r>
+              <w:rPr>
+                <w:sz w:val="16"/>
+                <w:szCs w:val="16"/>
+              </w:rPr>
+              <w:t xml:space="preserve"> cost</w:t>
+            </w:r>
+          </w:p>
+          <w:p>
+            <w:pPr>
+              <w:rPr>
+                <w:sz w:val="16"/>
+                <w:szCs w:val="16"/>
+              </w:rPr>
+            </w:pPr>
+            <w:r>
+              <w:rPr>
+                <w:sz w:val="16"/>
+                <w:szCs w:val="16"/>
+              </w:rPr>
+              <w:t xml:space="preserve">where id = </w:t>
             </w:r>
             <w:proofErr w:type="gramStart"/>
             <w:r>
@@ -484,7 +716,7 @@
                 <w:sz w:val="16"/>
                 <w:szCs w:val="16"/>
               </w:rPr>
-              <w:t>id’s</w:t>
+              <w:t>any(</w:t>
             </w:r>
             <w:proofErr w:type="gramEnd"/>
             <w:r>
@@ -492,154 +724,24 @@
                 <w:sz w:val="16"/>
                 <w:szCs w:val="16"/>
               </w:rPr>
-              <w:t xml:space="preserve"> with item</w:t>
-            </w:r>
-          </w:p>
-          <w:p>
-            <w:pPr>
-              <w:rPr>
-                <w:sz w:val="16"/>
-                <w:szCs w:val="16"/>
-              </w:rPr>
-            </w:pPr>
-            <w:r>
-              <w:rPr>
-                <w:sz w:val="16"/>
-                <w:szCs w:val="16"/>
-              </w:rPr>
-              <w:t>Select all assembly items</w:t>
-            </w:r>
-          </w:p>
-          <w:p>
-            <w:pPr>
-              <w:rPr>
-                <w:sz w:val="16"/>
-                <w:szCs w:val="16"/>
-              </w:rPr>
-            </w:pPr>
-          </w:p>
-          <w:p>
-            <w:pPr>
-              <w:rPr>
-                <w:sz w:val="16"/>
-                <w:szCs w:val="16"/>
-              </w:rPr>
-            </w:pPr>
-            <w:r>
-              <w:rPr>
-                <w:sz w:val="16"/>
-                <w:szCs w:val="16"/>
-              </w:rPr>
-              <w:t xml:space="preserve">Group by assembly </w:t>
-            </w:r>
-          </w:p>
-          <w:p>
-            <w:pPr>
-              <w:rPr>
-                <w:sz w:val="16"/>
-                <w:szCs w:val="16"/>
-              </w:rPr>
-            </w:pPr>
-            <w:r>
-              <w:rPr>
-                <w:sz w:val="16"/>
-                <w:szCs w:val="16"/>
-              </w:rPr>
-              <w:t>Calculate cost</w:t>
-            </w:r>
-          </w:p>
-          <w:p>
-            <w:pPr>
-              <w:rPr>
-                <w:sz w:val="16"/>
-                <w:szCs w:val="16"/>
-              </w:rPr>
-            </w:pPr>
-          </w:p>
-          <w:p>
-            <w:pPr>
-              <w:rPr>
-                <w:sz w:val="16"/>
-                <w:szCs w:val="16"/>
-              </w:rPr>
-            </w:pPr>
-            <w:r>
-              <w:rPr>
-                <w:sz w:val="16"/>
-                <w:szCs w:val="16"/>
-              </w:rPr>
-              <w:t>Update each assembly</w:t>
-            </w:r>
-          </w:p>
-          <w:p>
-            <w:pPr>
-              <w:rPr>
-                <w:sz w:val="16"/>
-                <w:szCs w:val="16"/>
-              </w:rPr>
-            </w:pPr>
-          </w:p>
-          <w:p>
-            <w:pPr>
-              <w:rPr>
-                <w:sz w:val="16"/>
-                <w:szCs w:val="16"/>
-              </w:rPr>
-            </w:pPr>
-            <w:r>
-              <w:rPr>
-                <w:sz w:val="16"/>
-                <w:szCs w:val="16"/>
-              </w:rPr>
-              <w:t xml:space="preserve">Batch update </w:t>
-            </w:r>
-            <w:proofErr w:type="spellStart"/>
-            <w:r>
-              <w:rPr>
-                <w:sz w:val="16"/>
-                <w:szCs w:val="16"/>
-              </w:rPr>
-              <w:t>meilisearch</w:t>
-            </w:r>
-            <w:proofErr w:type="spellEnd"/>
-          </w:p>
-          <w:p>
-            <w:pPr>
-              <w:rPr>
-                <w:sz w:val="16"/>
-                <w:szCs w:val="16"/>
-              </w:rPr>
-            </w:pPr>
-          </w:p>
-          <w:p>
-            <w:pPr>
-              <w:rPr>
-                <w:sz w:val="16"/>
-                <w:szCs w:val="16"/>
-              </w:rPr>
-            </w:pPr>
-            <w:r>
-              <w:rPr>
-                <w:sz w:val="16"/>
-                <w:szCs w:val="16"/>
-              </w:rPr>
-              <w:t xml:space="preserve">Close </w:t>
-            </w:r>
-            <w:proofErr w:type="spellStart"/>
-            <w:r>
-              <w:rPr>
-                <w:sz w:val="16"/>
-                <w:szCs w:val="16"/>
-              </w:rPr>
-              <w:t>tx</w:t>
-            </w:r>
-            <w:proofErr w:type="spellEnd"/>
-          </w:p>
-        </w:tc>
-        <w:tc>
-          <w:tcPr>
-            <w:tcW w:w="3598" w:type="dxa"/>
-          </w:tcPr>
+              <w:t>array[1, 2, 3])</w:t>
+            </w:r>
+            <w:r>
+              <w:rPr>
+                <w:sz w:val="16"/>
+                <w:szCs w:val="16"/>
+              </w:rPr>
+              <w:t xml:space="preserve"> ?</w:t>
+            </w:r>
+          </w:p>
+          <w:p>
+            <w:pPr>
+              <w:rPr>
+                <w:sz w:val="16"/>
+                <w:szCs w:val="16"/>
+              </w:rPr>
+            </w:pPr>
+          </w:p>
           <w:p>
             <w:pPr>
               <w:rPr>
@@ -668,7 +770,11 @@
           <w:tcPr>
             <w:tcW w:w="3597" w:type="dxa"/>
           </w:tcPr>
-          <w:p/>
+          <w:p>
+            <w:r>
+              <w:t>Delete item from assembly</w:t>
+            </w:r>
+          </w:p>
         </w:tc>
         <w:tc>
           <w:tcPr>
@@ -681,6 +787,170 @@
                 <w:szCs w:val="16"/>
               </w:rPr>
             </w:pPr>
+            <w:r>
+              <w:rPr>
+                <w:sz w:val="16"/>
+                <w:szCs w:val="16"/>
+              </w:rPr>
+              <w:t xml:space="preserve">Delete item from </w:t>
+            </w:r>
+            <w:proofErr w:type="spellStart"/>
+            <w:r>
+              <w:rPr>
+                <w:sz w:val="16"/>
+                <w:szCs w:val="16"/>
+              </w:rPr>
+              <w:t>assembly_items</w:t>
+            </w:r>
+            <w:proofErr w:type="spellEnd"/>
+          </w:p>
+          <w:p>
+            <w:pPr>
+              <w:rPr>
+                <w:sz w:val="16"/>
+                <w:szCs w:val="16"/>
+              </w:rPr>
+            </w:pPr>
+          </w:p>
+          <w:p>
+            <w:pPr>
+              <w:rPr>
+                <w:sz w:val="16"/>
+                <w:szCs w:val="16"/>
+              </w:rPr>
+            </w:pPr>
+            <w:r>
+              <w:rPr>
+                <w:sz w:val="16"/>
+                <w:szCs w:val="16"/>
+              </w:rPr>
+              <w:t xml:space="preserve">Select all </w:t>
+            </w:r>
+            <w:proofErr w:type="spellStart"/>
+            <w:r>
+              <w:rPr>
+                <w:sz w:val="16"/>
+                <w:szCs w:val="16"/>
+              </w:rPr>
+              <w:t>assembly_items</w:t>
+            </w:r>
+            <w:proofErr w:type="spellEnd"/>
+            <w:r>
+              <w:rPr>
+                <w:sz w:val="16"/>
+                <w:szCs w:val="16"/>
+              </w:rPr>
+              <w:t xml:space="preserve"> where </w:t>
+            </w:r>
+            <w:proofErr w:type="spellStart"/>
+            <w:r>
+              <w:rPr>
+                <w:sz w:val="16"/>
+                <w:szCs w:val="16"/>
+              </w:rPr>
+              <w:t>item_id</w:t>
+            </w:r>
+            <w:proofErr w:type="spellEnd"/>
+            <w:r>
+              <w:rPr>
+                <w:sz w:val="16"/>
+                <w:szCs w:val="16"/>
+              </w:rPr>
+              <w:t xml:space="preserve"> =</w:t>
+            </w:r>
+          </w:p>
+          <w:p>
+            <w:pPr>
+              <w:rPr>
+                <w:sz w:val="16"/>
+                <w:szCs w:val="16"/>
+              </w:rPr>
+            </w:pPr>
+          </w:p>
+          <w:p>
+            <w:pPr>
+              <w:rPr>
+                <w:sz w:val="16"/>
+                <w:szCs w:val="16"/>
+              </w:rPr>
+            </w:pPr>
+            <w:r>
+              <w:rPr>
+                <w:sz w:val="16"/>
+                <w:szCs w:val="16"/>
+              </w:rPr>
+              <w:t xml:space="preserve">Group by assembly </w:t>
+            </w:r>
+          </w:p>
+          <w:p>
+            <w:pPr>
+              <w:rPr>
+                <w:sz w:val="16"/>
+                <w:szCs w:val="16"/>
+              </w:rPr>
+            </w:pPr>
+            <w:r>
+              <w:rPr>
+                <w:sz w:val="16"/>
+                <w:szCs w:val="16"/>
+              </w:rPr>
+              <w:t>Calculate cost</w:t>
+            </w:r>
+          </w:p>
+          <w:p>
+            <w:pPr>
+              <w:rPr>
+                <w:sz w:val="16"/>
+                <w:szCs w:val="16"/>
+              </w:rPr>
+            </w:pPr>
+          </w:p>
+          <w:p>
+            <w:pPr>
+              <w:rPr>
+                <w:sz w:val="16"/>
+                <w:szCs w:val="16"/>
+              </w:rPr>
+            </w:pPr>
+            <w:r>
+              <w:rPr>
+                <w:sz w:val="16"/>
+                <w:szCs w:val="16"/>
+              </w:rPr>
+              <w:t>Update each assembly</w:t>
+            </w:r>
+          </w:p>
+          <w:p>
+            <w:pPr>
+              <w:rPr>
+                <w:sz w:val="16"/>
+                <w:szCs w:val="16"/>
+              </w:rPr>
+            </w:pPr>
+          </w:p>
+          <w:p>
+            <w:pPr>
+              <w:rPr>
+                <w:sz w:val="16"/>
+                <w:szCs w:val="16"/>
+              </w:rPr>
+            </w:pPr>
+            <w:r>
+              <w:rPr>
+                <w:sz w:val="16"/>
+                <w:szCs w:val="16"/>
+              </w:rPr>
+              <w:t xml:space="preserve">Batch update </w:t>
+            </w:r>
+            <w:proofErr w:type="spellStart"/>
+            <w:r>
+              <w:rPr>
+                <w:sz w:val="16"/>
+                <w:szCs w:val="16"/>
+              </w:rPr>
+              <w:t>meilisearch</w:t>
+            </w:r>
+            <w:proofErr w:type="spellEnd"/>
           </w:p>
         </w:tc>
         <w:tc>
@@ -715,12 +985,202 @@
           <w:tcPr>
             <w:tcW w:w="3597" w:type="dxa"/>
           </w:tcPr>
-          <w:p/>
+          <w:p>
+            <w:r>
+              <w:t>Change assembly item quantity</w:t>
+            </w:r>
+          </w:p>
         </w:tc>
         <w:tc>
           <w:tcPr>
             <w:tcW w:w="3597" w:type="dxa"/>
           </w:tcPr>
+          <w:p>
+            <w:pPr>
+              <w:rPr>
+                <w:sz w:val="16"/>
+                <w:szCs w:val="16"/>
+              </w:rPr>
+            </w:pPr>
+            <w:r>
+              <w:rPr>
+                <w:sz w:val="16"/>
+                <w:szCs w:val="16"/>
+              </w:rPr>
+              <w:t>Update</w:t>
+            </w:r>
+            <w:r>
+              <w:rPr>
+                <w:sz w:val="16"/>
+                <w:szCs w:val="16"/>
+              </w:rPr>
+              <w:t xml:space="preserve"> </w:t>
+            </w:r>
+            <w:proofErr w:type="spellStart"/>
+            <w:r>
+              <w:rPr>
+                <w:sz w:val="16"/>
+                <w:szCs w:val="16"/>
+              </w:rPr>
+              <w:t>assembly_item</w:t>
+            </w:r>
+            <w:proofErr w:type="spellEnd"/>
+            <w:r>
+              <w:rPr>
+                <w:sz w:val="16"/>
+                <w:szCs w:val="16"/>
+              </w:rPr>
+              <w:t xml:space="preserve"> quantity</w:t>
+            </w:r>
+          </w:p>
+          <w:p>
+            <w:pPr>
+              <w:rPr>
+                <w:sz w:val="16"/>
+                <w:szCs w:val="16"/>
+              </w:rPr>
+            </w:pPr>
+          </w:p>
+          <w:p>
+            <w:pPr>
+              <w:rPr>
+                <w:sz w:val="16"/>
+                <w:szCs w:val="16"/>
+              </w:rPr>
+            </w:pPr>
+            <w:r>
+              <w:rPr>
+                <w:sz w:val="16"/>
+                <w:szCs w:val="16"/>
+              </w:rPr>
+              <w:t xml:space="preserve">Select all </w:t>
+            </w:r>
+            <w:proofErr w:type="spellStart"/>
+            <w:r>
+              <w:rPr>
+                <w:sz w:val="16"/>
+                <w:szCs w:val="16"/>
+              </w:rPr>
+              <w:t>assembly_items</w:t>
+            </w:r>
+            <w:proofErr w:type="spellEnd"/>
+            <w:r>
+              <w:rPr>
+                <w:sz w:val="16"/>
+                <w:szCs w:val="16"/>
+              </w:rPr>
+              <w:t xml:space="preserve"> where </w:t>
+            </w:r>
+            <w:proofErr w:type="spellStart"/>
+            <w:r>
+              <w:rPr>
+                <w:sz w:val="16"/>
+                <w:szCs w:val="16"/>
+              </w:rPr>
+              <w:t>item_id</w:t>
+            </w:r>
+            <w:proofErr w:type="spellEnd"/>
+            <w:r>
+              <w:rPr>
+                <w:sz w:val="16"/>
+                <w:szCs w:val="16"/>
+              </w:rPr>
+              <w:t xml:space="preserve"> =</w:t>
+            </w:r>
+          </w:p>
+          <w:p>
+            <w:pPr>
+              <w:rPr>
+                <w:sz w:val="16"/>
+                <w:szCs w:val="16"/>
+              </w:rPr>
+            </w:pPr>
+          </w:p>
+          <w:p>
+            <w:pPr>
+              <w:rPr>
+                <w:sz w:val="16"/>
+                <w:szCs w:val="16"/>
+              </w:rPr>
+            </w:pPr>
+            <w:r>
+              <w:rPr>
+                <w:sz w:val="16"/>
+                <w:szCs w:val="16"/>
+              </w:rPr>
+              <w:t xml:space="preserve">Group by assembly </w:t>
+            </w:r>
+          </w:p>
+          <w:p>
+            <w:pPr>
+              <w:rPr>
+                <w:sz w:val="16"/>
+                <w:szCs w:val="16"/>
+              </w:rPr>
+            </w:pPr>
+            <w:r>
+              <w:rPr>
+                <w:sz w:val="16"/>
+                <w:szCs w:val="16"/>
+              </w:rPr>
+              <w:t>Calculate cost</w:t>
+            </w:r>
+          </w:p>
+          <w:p>
+            <w:pPr>
+              <w:rPr>
+                <w:sz w:val="16"/>
+                <w:szCs w:val="16"/>
+              </w:rPr>
+            </w:pPr>
+          </w:p>
+          <w:p>
+            <w:pPr>
+              <w:rPr>
+                <w:sz w:val="16"/>
+                <w:szCs w:val="16"/>
+              </w:rPr>
+            </w:pPr>
+            <w:r>
+              <w:rPr>
+                <w:sz w:val="16"/>
+                <w:szCs w:val="16"/>
+              </w:rPr>
+              <w:t>Update each assembly</w:t>
+            </w:r>
+          </w:p>
+          <w:p>
+            <w:pPr>
+              <w:rPr>
+                <w:sz w:val="16"/>
+                <w:szCs w:val="16"/>
+              </w:rPr>
+            </w:pPr>
+          </w:p>
+          <w:p>
+            <w:pPr>
+              <w:rPr>
+                <w:sz w:val="16"/>
+                <w:szCs w:val="16"/>
+              </w:rPr>
+            </w:pPr>
+            <w:r>
+              <w:rPr>
+                <w:sz w:val="16"/>
+                <w:szCs w:val="16"/>
+              </w:rPr>
+              <w:t xml:space="preserve">Batch update </w:t>
+            </w:r>
+            <w:proofErr w:type="spellStart"/>
+            <w:r>
+              <w:rPr>
+                <w:sz w:val="16"/>
+                <w:szCs w:val="16"/>
+              </w:rPr>
+              <w:t>meilisearch</w:t>
+            </w:r>
+            <w:proofErr w:type="spellEnd"/>
+          </w:p>
           <w:p>
             <w:pPr>
               <w:rPr>
@@ -913,6 +1373,119 @@
 <file path=word/numbering.xml><?xml version="1.0" encoding="utf-8"?>
 <w:numbering xmlns:wpc="http://schemas.microsoft.com/office/word/2010/wordprocessingCanvas" xmlns:cx="http://schemas.microsoft.com/office/drawing/2014/chartex" xmlns:cx1="http://schemas.microsoft.com/office/drawing/2015/9/8/chartex" xmlns:cx2="http://schemas.microsoft.com/office/drawing/2015/10/21/chartex" xmlns:cx3="http://schemas.microsoft.com/office/drawing/2016/5/9/chartex" xmlns:cx4="http://schemas.microsoft.com/office/drawing/2016/5/10/chartex" xmlns:cx5="http://schemas.microsoft.com/office/drawing/2016/5/11/chartex" xmlns:cx6="http://schemas.microsoft.com/office/drawing/2016/5/12/chartex" xmlns:cx7="http://schemas.microsoft.com/office/drawing/2016/5/13/chartex" xmlns:cx8="http://schemas.microsoft.com/office/drawing/2016/5/14/chartex" xmlns:mc="http://schemas.openxmlformats.org/markup-compatibility/2006" xmlns:aink="http://schemas.microsoft.com/office/drawing/2016/ink" xmlns:am3d="http://schemas.microsoft.com/office/drawing/2017/model3d" xmlns:o="urn:schemas-microsoft-com:office:office" xmlns:r="http://schemas.openxmlformats.org/officeDocument/2006/relationships" xmlns:m="http://schemas.openxmlformats.org/officeDocument/2006/math" xmlns:v="urn:schemas-microsoft-com:vml" xmlns:wp14="http://schemas.microsoft.com/office/word/2010/wordprocessingDrawing" xmlns:wp="http://schemas.openxmlformats.org/drawingml/2006/wordprocessingDrawing" xmlns:w10="urn:schemas-microsoft-com:office:word" xmlns:w="http://schemas.openxmlformats.org/wordprocessingml/2006/main" xmlns:w14="http://schemas.microsoft.com/office/word/2010/wordml" xmlns:w15="http://schemas.microsoft.com/office/word/2012/wordml" xmlns:w16cex="http://schemas.microsoft.com/office/word/2018/wordml/cex" xmlns:w16cid="http://schemas.microsoft.com/office/word/2016/wordml/cid" xmlns:w16="http://schemas.microsoft.com/office/word/2018/wordml" xmlns:w16sdtdh="http://schemas.microsoft.com/office/word/2020/wordml/sdtdatahash" xmlns:w16se="http://schemas.microsoft.com/office/word/2015/wordml/symex" xmlns:wpg="http://schemas.microsoft.com/office/word/2010/wordprocessingGroup" xmlns:wpi="http://schemas.microsoft.com/office/word/2010/wordprocessingInk" xmlns:wne="http://schemas.microsoft.com/office/word/2006/wordml" xmlns:wps="http://schemas.microsoft.com/office/word/2010/wordprocessingShape" mc:Ignorable="w14 w15 w16se w16cid w16 w16cex w16sdtdh wp14">
   <w:abstractNum w:abstractNumId="0" w15:restartNumberingAfterBreak="0">
+    <w:nsid w:val="51E46B76"/>
+    <w:multiLevelType w:val="hybridMultilevel"/>
+    <w:tmpl w:val="CC985764"/>
+    <w:lvl w:ilvl="0" w:tplc="10090001">
+      <w:start w:val="1"/>
+      <w:numFmt w:val="bullet"/>
+      <w:lvlText w:val=""/>
+      <w:lvlJc w:val="left"/>
+      <w:pPr>
+        <w:ind w:left="720" w:hanging="360"/>
+      </w:pPr>
+      <w:rPr>
+        <w:rFonts w:ascii="Symbol" w:hAnsi="Symbol" w:hint="default"/>
+      </w:rPr>
+    </w:lvl>
+    <w:lvl w:ilvl="1" w:tplc="10090003" w:tentative="1">
+      <w:start w:val="1"/>
+      <w:numFmt w:val="bullet"/>
+      <w:lvlText w:val="o"/>
+      <w:lvlJc w:val="left"/>
+      <w:pPr>
+        <w:ind w:left="1440" w:hanging="360"/>
+      </w:pPr>
+      <w:rPr>
+        <w:rFonts w:ascii="Courier New" w:hAnsi="Courier New" w:cs="Courier New" w:hint="default"/>
+      </w:rPr>
+    </w:lvl>
+    <w:lvl w:ilvl="2" w:tplc="10090005" w:tentative="1">
+      <w:start w:val="1"/>
+      <w:numFmt w:val="bullet"/>
+      <w:lvlText w:val=""/>
+      <w:lvlJc w:val="left"/>
+      <w:pPr>
+        <w:ind w:left="2160" w:hanging="360"/>
+      </w:pPr>
+      <w:rPr>
+        <w:rFonts w:ascii="Wingdings" w:hAnsi="Wingdings" w:hint="default"/>
+      </w:rPr>
+    </w:lvl>
+    <w:lvl w:ilvl="3" w:tplc="10090001" w:tentative="1">
+      <w:start w:val="1"/>
+      <w:numFmt w:val="bullet"/>
+      <w:lvlText w:val=""/>
+      <w:lvlJc w:val="left"/>
+      <w:pPr>
+        <w:ind w:left="2880" w:hanging="360"/>
+      </w:pPr>
+      <w:rPr>
+        <w:rFonts w:ascii="Symbol" w:hAnsi="Symbol" w:hint="default"/>
+      </w:rPr>
+    </w:lvl>
+    <w:lvl w:ilvl="4" w:tplc="10090003" w:tentative="1">
+      <w:start w:val="1"/>
+      <w:numFmt w:val="bullet"/>
+      <w:lvlText w:val="o"/>
+      <w:lvlJc w:val="left"/>
+      <w:pPr>
+        <w:ind w:left="3600" w:hanging="360"/>
+      </w:pPr>
+      <w:rPr>
+        <w:rFonts w:ascii="Courier New" w:hAnsi="Courier New" w:cs="Courier New" w:hint="default"/>
+      </w:rPr>
+    </w:lvl>
+    <w:lvl w:ilvl="5" w:tplc="10090005" w:tentative="1">
+      <w:start w:val="1"/>
+      <w:numFmt w:val="bullet"/>
+      <w:lvlText w:val=""/>
+      <w:lvlJc w:val="left"/>
+      <w:pPr>
+        <w:ind w:left="4320" w:hanging="360"/>
+      </w:pPr>
+      <w:rPr>
+        <w:rFonts w:ascii="Wingdings" w:hAnsi="Wingdings" w:hint="default"/>
+      </w:rPr>
+    </w:lvl>
+    <w:lvl w:ilvl="6" w:tplc="10090001" w:tentative="1">
+      <w:start w:val="1"/>
+      <w:numFmt w:val="bullet"/>
+      <w:lvlText w:val=""/>
+      <w:lvlJc w:val="left"/>
+      <w:pPr>
+        <w:ind w:left="5040" w:hanging="360"/>
+      </w:pPr>
+      <w:rPr>
+        <w:rFonts w:ascii="Symbol" w:hAnsi="Symbol" w:hint="default"/>
+      </w:rPr>
+    </w:lvl>
+    <w:lvl w:ilvl="7" w:tplc="10090003" w:tentative="1">
+      <w:start w:val="1"/>
+      <w:numFmt w:val="bullet"/>
+      <w:lvlText w:val="o"/>
+      <w:lvlJc w:val="left"/>
+      <w:pPr>
+        <w:ind w:left="5760" w:hanging="360"/>
+      </w:pPr>
+      <w:rPr>
+        <w:rFonts w:ascii="Courier New" w:hAnsi="Courier New" w:cs="Courier New" w:hint="default"/>
+      </w:rPr>
+    </w:lvl>
+    <w:lvl w:ilvl="8" w:tplc="10090005" w:tentative="1">
+      <w:start w:val="1"/>
+      <w:numFmt w:val="bullet"/>
+      <w:lvlText w:val=""/>
+      <w:lvlJc w:val="left"/>
+      <w:pPr>
+        <w:ind w:left="6480" w:hanging="360"/>
+      </w:pPr>
+      <w:rPr>
+        <w:rFonts w:ascii="Wingdings" w:hAnsi="Wingdings" w:hint="default"/>
+      </w:rPr>
+    </w:lvl>
+  </w:abstractNum>
+  <w:abstractNum w:abstractNumId="1" w15:restartNumberingAfterBreak="0">
     <w:nsid w:val="78483B8D"/>
     <w:multiLevelType w:val="hybridMultilevel"/>
     <w:tmpl w:val="5E4C007C"/>
@@ -1026,6 +1599,9 @@
     </w:lvl>
   </w:abstractNum>
   <w:num w:numId="1">
+    <w:abstractNumId w:val="1"/>
+  </w:num>
+  <w:num w:numId="2">
     <w:abstractNumId w:val="0"/>
   </w:num>
 </w:numbering>
@@ -1433,6 +2009,7 @@
   <w:style w:type="character" w:default="1" w:styleId="DefaultParagraphFont">
     <w:name w:val="Default Paragraph Font"/>
     <w:uiPriority w:val="1"/>
+    <w:semiHidden/>
     <w:unhideWhenUsed/>
   </w:style>
   <w:style w:type="table" w:default="1" w:styleId="TableNormal">

</xml_diff>